<commit_message>
Revert "Revert "30122017 UPDATE""
This reverts commit eca501cf6d6d7fbefc65112906d2a442b8e97845.
</commit_message>
<xml_diff>
--- a/Project Tracker.docx
+++ b/Project Tracker.docx
@@ -30,9 +30,9 @@
       <w:tblGrid>
         <w:gridCol w:w="460"/>
         <w:gridCol w:w="9"/>
-        <w:gridCol w:w="5584"/>
-        <w:gridCol w:w="1707"/>
-        <w:gridCol w:w="1816"/>
+        <w:gridCol w:w="5419"/>
+        <w:gridCol w:w="1673"/>
+        <w:gridCol w:w="1789"/>
       </w:tblGrid>
       <w:tr>
         <w:tc>
@@ -1354,6 +1354,13 @@
                 <w:sz w:val="24"/>
               </w:rPr>
               <w:br/>
+            </w:r>
+            <w:r>
+              <w:rPr>
+                <w:rFonts w:cstheme="minorHAnsi"/>
+                <w:sz w:val="24"/>
+              </w:rPr>
+              <w:lastRenderedPageBreak/>
               <w:t xml:space="preserve"> So that: I can know what medicine and how </w:t>
             </w:r>
             <w:r>
@@ -1368,15 +1375,7 @@
                 <w:rFonts w:cstheme="minorHAnsi"/>
                 <w:sz w:val="24"/>
               </w:rPr>
-              <w:t xml:space="preserve"> </w:t>
-            </w:r>
-            <w:r>
-              <w:rPr>
-                <w:rFonts w:cstheme="minorHAnsi"/>
-                <w:sz w:val="24"/>
-              </w:rPr>
-              <w:lastRenderedPageBreak/>
-              <w:t>should take.</w:t>
+              <w:t xml:space="preserve"> should take.</w:t>
             </w:r>
           </w:p>
         </w:tc>
@@ -2557,13 +2556,16 @@
               <w:rPr>
                 <w:rFonts w:cstheme="minorHAnsi"/>
                 <w:sz w:val="24"/>
-              </w:rPr>
-            </w:pPr>
-            <w:r>
-              <w:rPr>
-                <w:rFonts w:cstheme="minorHAnsi"/>
-                <w:sz w:val="24"/>
-              </w:rPr>
+                <w:highlight w:val="green"/>
+              </w:rPr>
+            </w:pPr>
+            <w:r>
+              <w:rPr>
+                <w:rFonts w:cstheme="minorHAnsi"/>
+                <w:sz w:val="24"/>
+                <w:highlight w:val="green"/>
+              </w:rPr>
+              <w:lastRenderedPageBreak/>
               <w:t>25</w:t>
             </w:r>
           </w:p>
@@ -2577,12 +2579,14 @@
               <w:rPr>
                 <w:rFonts w:cstheme="minorHAnsi"/>
                 <w:sz w:val="24"/>
-              </w:rPr>
-            </w:pPr>
-            <w:r>
-              <w:rPr>
-                <w:rFonts w:cstheme="minorHAnsi"/>
-                <w:sz w:val="24"/>
+                <w:highlight w:val="green"/>
+              </w:rPr>
+            </w:pPr>
+            <w:r>
+              <w:rPr>
+                <w:rFonts w:cstheme="minorHAnsi"/>
+                <w:sz w:val="24"/>
+                <w:highlight w:val="green"/>
               </w:rPr>
               <w:t>As a: Patient</w:t>
             </w:r>
@@ -2590,6 +2594,7 @@
               <w:rPr>
                 <w:rFonts w:cstheme="minorHAnsi"/>
                 <w:sz w:val="24"/>
+                <w:highlight w:val="green"/>
               </w:rPr>
               <w:br/>
               <w:t xml:space="preserve"> I want to: select my type of what Patient I am</w:t>
@@ -2598,6 +2603,7 @@
               <w:rPr>
                 <w:rFonts w:cstheme="minorHAnsi"/>
                 <w:sz w:val="24"/>
+                <w:highlight w:val="green"/>
               </w:rPr>
               <w:br/>
               <w:t xml:space="preserve"> So that: system categorize records in type of Patient.</w:t>
@@ -2613,12 +2619,14 @@
               <w:rPr>
                 <w:rFonts w:cstheme="minorHAnsi"/>
                 <w:sz w:val="24"/>
-              </w:rPr>
-            </w:pPr>
-            <w:r>
-              <w:rPr>
-                <w:rFonts w:cstheme="minorHAnsi"/>
-                <w:sz w:val="24"/>
+                <w:highlight w:val="green"/>
+              </w:rPr>
+            </w:pPr>
+            <w:r>
+              <w:rPr>
+                <w:rFonts w:cstheme="minorHAnsi"/>
+                <w:sz w:val="24"/>
+                <w:highlight w:val="green"/>
               </w:rPr>
               <w:t>48</w:t>
             </w:r>
@@ -2634,12 +2642,14 @@
               <w:rPr>
                 <w:rFonts w:cstheme="minorHAnsi"/>
                 <w:sz w:val="24"/>
-              </w:rPr>
-            </w:pPr>
-            <w:r>
-              <w:rPr>
-                <w:rFonts w:cstheme="minorHAnsi"/>
-                <w:sz w:val="24"/>
+                <w:highlight w:val="green"/>
+              </w:rPr>
+            </w:pPr>
+            <w:r>
+              <w:rPr>
+                <w:rFonts w:cstheme="minorHAnsi"/>
+                <w:sz w:val="24"/>
+                <w:highlight w:val="green"/>
               </w:rPr>
               <w:t>2 hours</w:t>
             </w:r>
@@ -2671,7 +2681,6 @@
                 <w:rFonts w:cstheme="minorHAnsi"/>
                 <w:sz w:val="24"/>
               </w:rPr>
-              <w:lastRenderedPageBreak/>
               <w:t>26</w:t>
             </w:r>
           </w:p>
@@ -3100,12 +3109,14 @@
               <w:rPr>
                 <w:rFonts w:cstheme="minorHAnsi"/>
                 <w:sz w:val="24"/>
-              </w:rPr>
-            </w:pPr>
-            <w:r>
-              <w:rPr>
-                <w:rFonts w:cstheme="minorHAnsi"/>
-                <w:sz w:val="24"/>
+                <w:highlight w:val="green"/>
+              </w:rPr>
+            </w:pPr>
+            <w:r>
+              <w:rPr>
+                <w:rFonts w:cstheme="minorHAnsi"/>
+                <w:sz w:val="24"/>
+                <w:highlight w:val="green"/>
               </w:rPr>
               <w:t>30</w:t>
             </w:r>
@@ -3120,12 +3131,14 @@
               <w:rPr>
                 <w:rFonts w:cstheme="minorHAnsi"/>
                 <w:sz w:val="24"/>
-              </w:rPr>
-            </w:pPr>
-            <w:r>
-              <w:rPr>
-                <w:rFonts w:cstheme="minorHAnsi"/>
-                <w:sz w:val="24"/>
+                <w:highlight w:val="green"/>
+              </w:rPr>
+            </w:pPr>
+            <w:r>
+              <w:rPr>
+                <w:rFonts w:cstheme="minorHAnsi"/>
+                <w:sz w:val="24"/>
+                <w:highlight w:val="green"/>
               </w:rPr>
               <w:t>As an admin, I want to encode a patient's basic information and patient type.</w:t>
             </w:r>
@@ -3140,12 +3153,14 @@
               <w:rPr>
                 <w:rFonts w:cstheme="minorHAnsi"/>
                 <w:sz w:val="24"/>
-              </w:rPr>
-            </w:pPr>
-            <w:r>
-              <w:rPr>
-                <w:rFonts w:cstheme="minorHAnsi"/>
-                <w:sz w:val="24"/>
+                <w:highlight w:val="green"/>
+              </w:rPr>
+            </w:pPr>
+            <w:r>
+              <w:rPr>
+                <w:rFonts w:cstheme="minorHAnsi"/>
+                <w:sz w:val="24"/>
+                <w:highlight w:val="green"/>
               </w:rPr>
               <w:t>25</w:t>
             </w:r>
@@ -3161,12 +3176,14 @@
               <w:rPr>
                 <w:rFonts w:cstheme="minorHAnsi"/>
                 <w:sz w:val="24"/>
-              </w:rPr>
-            </w:pPr>
-            <w:r>
-              <w:rPr>
-                <w:rFonts w:cstheme="minorHAnsi"/>
-                <w:sz w:val="24"/>
+                <w:highlight w:val="green"/>
+              </w:rPr>
+            </w:pPr>
+            <w:r>
+              <w:rPr>
+                <w:rFonts w:cstheme="minorHAnsi"/>
+                <w:sz w:val="24"/>
+                <w:highlight w:val="green"/>
               </w:rPr>
               <w:t>3 hours</w:t>
             </w:r>
@@ -3296,12 +3313,14 @@
               <w:rPr>
                 <w:rFonts w:cstheme="minorHAnsi"/>
                 <w:sz w:val="24"/>
-              </w:rPr>
-            </w:pPr>
-            <w:r>
-              <w:rPr>
-                <w:rFonts w:cstheme="minorHAnsi"/>
-                <w:sz w:val="24"/>
+                <w:highlight w:val="green"/>
+              </w:rPr>
+            </w:pPr>
+            <w:r>
+              <w:rPr>
+                <w:rFonts w:cstheme="minorHAnsi"/>
+                <w:sz w:val="24"/>
+                <w:highlight w:val="green"/>
               </w:rPr>
               <w:t>32</w:t>
             </w:r>
@@ -3316,12 +3335,14 @@
               <w:rPr>
                 <w:rFonts w:cstheme="minorHAnsi"/>
                 <w:sz w:val="24"/>
-              </w:rPr>
-            </w:pPr>
-            <w:r>
-              <w:rPr>
-                <w:rFonts w:cstheme="minorHAnsi"/>
-                <w:sz w:val="24"/>
+                <w:highlight w:val="green"/>
+              </w:rPr>
+            </w:pPr>
+            <w:r>
+              <w:rPr>
+                <w:rFonts w:cstheme="minorHAnsi"/>
+                <w:sz w:val="24"/>
+                <w:highlight w:val="green"/>
               </w:rPr>
               <w:t>As an admin, I want to classify a patient based on their patient type if they are a student or an official.</w:t>
             </w:r>
@@ -3336,12 +3357,14 @@
               <w:rPr>
                 <w:rFonts w:cstheme="minorHAnsi"/>
                 <w:sz w:val="24"/>
-              </w:rPr>
-            </w:pPr>
-            <w:r>
-              <w:rPr>
-                <w:rFonts w:cstheme="minorHAnsi"/>
-                <w:sz w:val="24"/>
+                <w:highlight w:val="green"/>
+              </w:rPr>
+            </w:pPr>
+            <w:r>
+              <w:rPr>
+                <w:rFonts w:cstheme="minorHAnsi"/>
+                <w:sz w:val="24"/>
+                <w:highlight w:val="green"/>
               </w:rPr>
               <w:t>27</w:t>
             </w:r>
@@ -3357,12 +3380,14 @@
               <w:rPr>
                 <w:rFonts w:cstheme="minorHAnsi"/>
                 <w:sz w:val="24"/>
-              </w:rPr>
-            </w:pPr>
-            <w:r>
-              <w:rPr>
-                <w:rFonts w:cstheme="minorHAnsi"/>
-                <w:sz w:val="24"/>
+                <w:highlight w:val="green"/>
+              </w:rPr>
+            </w:pPr>
+            <w:r>
+              <w:rPr>
+                <w:rFonts w:cstheme="minorHAnsi"/>
+                <w:sz w:val="24"/>
+                <w:highlight w:val="green"/>
               </w:rPr>
               <w:t>4 hours</w:t>
             </w:r>
@@ -3885,7 +3910,16 @@
                 <w:rFonts w:cstheme="minorHAnsi"/>
                 <w:sz w:val="24"/>
               </w:rPr>
-              <w:t>As an admin, I want to edit a certain medicine's information.</w:t>
+              <w:t>As an admin, I want to edit a certain m</w:t>
+            </w:r>
+            <w:bookmarkStart w:id="0" w:name="_GoBack"/>
+            <w:bookmarkEnd w:id="0"/>
+            <w:r>
+              <w:rPr>
+                <w:rFonts w:cstheme="minorHAnsi"/>
+                <w:sz w:val="24"/>
+              </w:rPr>
+              <w:t>edicine's information.</w:t>
             </w:r>
           </w:p>
         </w:tc>
@@ -4047,6 +4081,7 @@
                 <w:rFonts w:cstheme="minorHAnsi"/>
                 <w:sz w:val="24"/>
               </w:rPr>
+              <w:lastRenderedPageBreak/>
               <w:t>40</w:t>
             </w:r>
           </w:p>
@@ -4138,7 +4173,6 @@
                 <w:rFonts w:cstheme="minorHAnsi"/>
                 <w:sz w:val="24"/>
               </w:rPr>
-              <w:lastRenderedPageBreak/>
               <w:t>41</w:t>
             </w:r>
           </w:p>
@@ -4541,8 +4575,6 @@
                 <w:highlight w:val="green"/>
               </w:rPr>
             </w:pPr>
-            <w:bookmarkStart w:id="0" w:name="_GoBack"/>
-            <w:bookmarkEnd w:id="0"/>
           </w:p>
         </w:tc>
       </w:tr>

</xml_diff>